<commit_message>
Module 2 Assignment Updated
</commit_message>
<xml_diff>
--- a/Module 2 - PHP Fundamental Step 01/Module 2 Assignment.docx
+++ b/Module 2 - PHP Fundamental Step 01/Module 2 Assignment.docx
@@ -16,14 +16,32 @@
         <w:rPr>
           <w:b/>
           <w:color w:val="FF0000"/>
+          <w:sz w:val="24"/>
         </w:rPr>
       </w:pPr>
       <w:r>
         <w:rPr>
           <w:b/>
           <w:color w:val="FF0000"/>
-        </w:rPr>
-        <w:t>Input: 25000</w:t>
+          <w:sz w:val="24"/>
+        </w:rPr>
+        <w:t xml:space="preserve">Input: </w:t>
+      </w:r>
+      <w:r>
+        <w:rPr>
+          <w:b/>
+          <w:color w:val="FF0000"/>
+          <w:sz w:val="24"/>
+        </w:rPr>
+        <w:t>30</w:t>
+      </w:r>
+      <w:r>
+        <w:rPr>
+          <w:b/>
+          <w:color w:val="FF0000"/>
+          <w:sz w:val="24"/>
+        </w:rPr>
+        <w:t>000</w:t>
       </w:r>
     </w:p>
     <w:p>
@@ -36,9 +54,9 @@
         </w:rPr>
         <w:drawing>
           <wp:inline distT="0" distB="0" distL="0" distR="0">
-            <wp:extent cx="5943600" cy="1504950"/>
-            <wp:effectExtent l="0" t="0" r="0" b="0"/>
-            <wp:docPr id="1" name="Picture 1"/>
+            <wp:extent cx="5759450" cy="2227480"/>
+            <wp:effectExtent l="0" t="0" r="0" b="1905"/>
+            <wp:docPr id="7" name="Picture 7"/>
             <wp:cNvGraphicFramePr>
               <a:graphicFrameLocks xmlns:a="http://schemas.openxmlformats.org/drawingml/2006/main" noChangeAspect="1"/>
             </wp:cNvGraphicFramePr>
@@ -46,7 +64,7 @@
               <a:graphicData uri="http://schemas.openxmlformats.org/drawingml/2006/picture">
                 <pic:pic xmlns:pic="http://schemas.openxmlformats.org/drawingml/2006/picture">
                   <pic:nvPicPr>
-                    <pic:cNvPr id="1" name="25.png"/>
+                    <pic:cNvPr id="7" name="25.png"/>
                     <pic:cNvPicPr/>
                   </pic:nvPicPr>
                   <pic:blipFill>
@@ -64,7 +82,7 @@
                   <pic:spPr>
                     <a:xfrm>
                       <a:off x="0" y="0"/>
-                      <a:ext cx="5943600" cy="1504950"/>
+                      <a:ext cx="5780272" cy="2235533"/>
                     </a:xfrm>
                     <a:prstGeom prst="rect">
                       <a:avLst/>
@@ -82,28 +100,30 @@
         <w:rPr>
           <w:b/>
           <w:color w:val="FF0000"/>
+          <w:sz w:val="24"/>
         </w:rPr>
       </w:pPr>
       <w:r>
         <w:rPr>
           <w:b/>
           <w:color w:val="FF0000"/>
-        </w:rPr>
-        <w:t xml:space="preserve">Input: </w:t>
-      </w:r>
-      <w:r>
-        <w:rPr>
-          <w:b/>
-          <w:color w:val="FF0000"/>
-        </w:rPr>
-        <w:t>19</w:t>
-      </w:r>
-      <w:bookmarkStart w:id="0" w:name="_GoBack"/>
-      <w:bookmarkEnd w:id="0"/>
-      <w:r>
-        <w:rPr>
-          <w:b/>
-          <w:color w:val="FF0000"/>
+          <w:sz w:val="24"/>
+        </w:rPr>
+        <w:t>Input: 1</w:t>
+      </w:r>
+      <w:r>
+        <w:rPr>
+          <w:b/>
+          <w:color w:val="FF0000"/>
+          <w:sz w:val="24"/>
+        </w:rPr>
+        <w:t>5</w:t>
+      </w:r>
+      <w:r>
+        <w:rPr>
+          <w:b/>
+          <w:color w:val="FF0000"/>
+          <w:sz w:val="24"/>
         </w:rPr>
         <w:t>000</w:t>
       </w:r>
@@ -117,10 +137,10 @@
           <w:noProof/>
         </w:rPr>
         <w:drawing>
-          <wp:inline distT="0" distB="0" distL="0" distR="0">
-            <wp:extent cx="5943600" cy="1574165"/>
-            <wp:effectExtent l="0" t="0" r="0" b="6985"/>
-            <wp:docPr id="2" name="Picture 2"/>
+          <wp:inline distT="0" distB="0" distL="0" distR="0" wp14:anchorId="49762B1C" wp14:editId="5560A9E3">
+            <wp:extent cx="5727700" cy="2204476"/>
+            <wp:effectExtent l="0" t="0" r="6350" b="5715"/>
+            <wp:docPr id="5" name="Picture 5"/>
             <wp:cNvGraphicFramePr>
               <a:graphicFrameLocks xmlns:a="http://schemas.openxmlformats.org/drawingml/2006/main" noChangeAspect="1"/>
             </wp:cNvGraphicFramePr>
@@ -128,7 +148,7 @@
               <a:graphicData uri="http://schemas.openxmlformats.org/drawingml/2006/picture">
                 <pic:pic xmlns:pic="http://schemas.openxmlformats.org/drawingml/2006/picture">
                   <pic:nvPicPr>
-                    <pic:cNvPr id="2" name="20.png"/>
+                    <pic:cNvPr id="1" name="25.png"/>
                     <pic:cNvPicPr/>
                   </pic:nvPicPr>
                   <pic:blipFill>
@@ -146,7 +166,7 @@
                   <pic:spPr>
                     <a:xfrm>
                       <a:off x="0" y="0"/>
-                      <a:ext cx="5943600" cy="1574165"/>
+                      <a:ext cx="5774136" cy="2222348"/>
                     </a:xfrm>
                     <a:prstGeom prst="rect">
                       <a:avLst/>
@@ -164,12 +184,14 @@
         <w:rPr>
           <w:b/>
           <w:color w:val="FF0000"/>
+          <w:sz w:val="24"/>
         </w:rPr>
       </w:pPr>
       <w:r>
         <w:rPr>
           <w:b/>
           <w:color w:val="FF0000"/>
+          <w:sz w:val="24"/>
         </w:rPr>
         <w:t xml:space="preserve">Input: </w:t>
       </w:r>
@@ -177,13 +199,15 @@
         <w:rPr>
           <w:b/>
           <w:color w:val="FF0000"/>
-        </w:rPr>
-        <w:t>9</w:t>
-      </w:r>
-      <w:r>
-        <w:rPr>
-          <w:b/>
-          <w:color w:val="FF0000"/>
+          <w:sz w:val="24"/>
+        </w:rPr>
+        <w:t>8</w:t>
+      </w:r>
+      <w:r>
+        <w:rPr>
+          <w:b/>
+          <w:color w:val="FF0000"/>
+          <w:sz w:val="24"/>
         </w:rPr>
         <w:t>000</w:t>
       </w:r>
@@ -198,9 +222,9 @@
         </w:rPr>
         <w:drawing>
           <wp:inline distT="0" distB="0" distL="0" distR="0">
-            <wp:extent cx="5943600" cy="1560195"/>
-            <wp:effectExtent l="0" t="0" r="0" b="1905"/>
-            <wp:docPr id="3" name="Picture 3"/>
+            <wp:extent cx="5721350" cy="2197463"/>
+            <wp:effectExtent l="0" t="0" r="0" b="0"/>
+            <wp:docPr id="8" name="Picture 8"/>
             <wp:cNvGraphicFramePr>
               <a:graphicFrameLocks xmlns:a="http://schemas.openxmlformats.org/drawingml/2006/main" noChangeAspect="1"/>
             </wp:cNvGraphicFramePr>
@@ -208,7 +232,7 @@
               <a:graphicData uri="http://schemas.openxmlformats.org/drawingml/2006/picture">
                 <pic:pic xmlns:pic="http://schemas.openxmlformats.org/drawingml/2006/picture">
                   <pic:nvPicPr>
-                    <pic:cNvPr id="3" name="15.png"/>
+                    <pic:cNvPr id="8" name="15.png"/>
                     <pic:cNvPicPr/>
                   </pic:nvPicPr>
                   <pic:blipFill>
@@ -226,7 +250,7 @@
                   <pic:spPr>
                     <a:xfrm>
                       <a:off x="0" y="0"/>
-                      <a:ext cx="5943600" cy="1560195"/>
+                      <a:ext cx="5725894" cy="2199208"/>
                     </a:xfrm>
                     <a:prstGeom prst="rect">
                       <a:avLst/>
@@ -243,26 +267,25 @@
       <w:pPr>
         <w:rPr>
           <w:b/>
+          <w:sz w:val="24"/>
         </w:rPr>
       </w:pPr>
       <w:r>
         <w:rPr>
           <w:b/>
           <w:color w:val="FF0000"/>
-        </w:rPr>
-        <w:t xml:space="preserve">Input: </w:t>
-      </w:r>
-      <w:r>
-        <w:rPr>
-          <w:b/>
-          <w:color w:val="FF0000"/>
-        </w:rPr>
-        <w:t>5</w:t>
-      </w:r>
-      <w:r>
-        <w:rPr>
-          <w:b/>
-          <w:color w:val="FF0000"/>
+          <w:sz w:val="24"/>
+        </w:rPr>
+        <w:lastRenderedPageBreak/>
+        <w:t>Input: 5</w:t>
+      </w:r>
+      <w:bookmarkStart w:id="0" w:name="_GoBack"/>
+      <w:bookmarkEnd w:id="0"/>
+      <w:r>
+        <w:rPr>
+          <w:b/>
+          <w:color w:val="FF0000"/>
+          <w:sz w:val="24"/>
         </w:rPr>
         <w:t>000</w:t>
       </w:r>
@@ -277,8 +300,8 @@
         </w:rPr>
         <w:drawing>
           <wp:inline distT="0" distB="0" distL="0" distR="0">
-            <wp:extent cx="5943600" cy="1599565"/>
-            <wp:effectExtent l="0" t="0" r="0" b="635"/>
+            <wp:extent cx="5632586" cy="2184328"/>
+            <wp:effectExtent l="0" t="0" r="6350" b="6985"/>
             <wp:docPr id="4" name="Picture 4"/>
             <wp:cNvGraphicFramePr>
               <a:graphicFrameLocks xmlns:a="http://schemas.openxmlformats.org/drawingml/2006/main" noChangeAspect="1"/>
@@ -305,7 +328,7 @@
                   <pic:spPr>
                     <a:xfrm>
                       <a:off x="0" y="0"/>
-                      <a:ext cx="5943600" cy="1599565"/>
+                      <a:ext cx="5655722" cy="2193300"/>
                     </a:xfrm>
                     <a:prstGeom prst="rect">
                       <a:avLst/>

</xml_diff>